<commit_message>
passed checking and exp3 works successfully
</commit_message>
<xml_diff>
--- a/exp4/新建 Microsoft Word 文档.docx
+++ b/exp4/新建 Microsoft Word 文档.docx
@@ -552,19 +552,176 @@
     <w:p>
       <w:pPr>
         <w:rPr>
+          <w:rFonts w:hint="eastAsia"/>
+          <w:lang w:val="en-US" w:eastAsia="zh-CN"/>
+        </w:rPr>
+      </w:pPr>
+      <w:r>
+        <w:rPr>
+          <w:rFonts w:hint="eastAsia"/>
+          <w:lang w:val="en-US" w:eastAsia="zh-CN"/>
+        </w:rPr>
+        <w:t>如图可见，基本一致</w:t>
+      </w:r>
+    </w:p>
+    <w:p>
+      <w:pPr>
+        <w:rPr>
+          <w:rFonts w:hint="eastAsia"/>
+          <w:lang w:val="en-US" w:eastAsia="zh-CN"/>
+        </w:rPr>
+      </w:pPr>
+    </w:p>
+    <w:p>
+      <w:pPr>
+        <w:rPr>
+          <w:rFonts w:hint="eastAsia"/>
+          <w:lang w:val="en" w:eastAsia="zh-CN"/>
+        </w:rPr>
+      </w:pPr>
+      <w:r>
+        <w:rPr>
+          <w:rFonts w:hint="eastAsia"/>
+          <w:lang w:val="en" w:eastAsia="zh-CN"/>
+        </w:rPr>
+        <w:t>在</w:t>
+      </w:r>
+      <w:r>
+        <w:rPr>
+          <w:rFonts w:hint="eastAsia"/>
+          <w:lang w:val="en-US" w:eastAsia="zh-CN"/>
+        </w:rPr>
+        <w:t>manjaro下又经过了一系列测试，发现挂载点需要选在/或者/home之下，自己使用了双系统，在其他磁盘分区中的文件运行时会挂载到/run目录下，该目录经过查阅资料可得知，是一种tmpfs，也就是虚拟文件系统，是使用时挂载到内存中，这也就解释了为什么每次开机后都会对一些双系统磁盘分区外的卷上的文件链接，出现文件不存在的现象，从而在这种文件系统中ls</w:t>
+      </w:r>
+      <w:r>
+        <w:rPr>
           <w:rFonts w:hint="default"/>
-          <w:lang w:val="en-US" w:eastAsia="zh-CN"/>
-        </w:rPr>
-      </w:pPr>
-      <w:r>
-        <w:rPr>
-          <w:rFonts w:hint="eastAsia"/>
-          <w:lang w:val="en-US" w:eastAsia="zh-CN"/>
-        </w:rPr>
-        <w:t>如图可见，基本一致</w:t>
+          <w:lang w:val="en" w:eastAsia="zh-CN"/>
+        </w:rPr>
+        <w:t xml:space="preserve"> -lR</w:t>
+      </w:r>
+      <w:r>
+        <w:rPr>
+          <w:rFonts w:hint="eastAsia"/>
+          <w:lang w:val="en" w:eastAsia="zh-CN"/>
+        </w:rPr>
+        <w:t>得出来的数据也会和正常情况有不小的差距</w:t>
+      </w:r>
+    </w:p>
+    <w:p>
+      <w:pPr>
+        <w:rPr>
+          <w:rFonts w:hint="eastAsia"/>
+          <w:lang w:val="en" w:eastAsia="zh-CN"/>
+        </w:rPr>
+      </w:pPr>
+      <w:r>
+        <w:rPr>
+          <w:rFonts w:hint="eastAsia"/>
+          <w:lang w:val="en" w:eastAsia="zh-CN"/>
+        </w:rPr>
+        <w:t>因此，将原来的实验文件放到</w:t>
+      </w:r>
+      <w:r>
+        <w:rPr>
+          <w:rFonts w:hint="default"/>
+          <w:lang w:val="en" w:eastAsia="zh-CN"/>
+        </w:rPr>
+        <w:t>/home</w:t>
+      </w:r>
+      <w:r>
+        <w:rPr>
+          <w:rFonts w:hint="eastAsia"/>
+          <w:lang w:val="en" w:eastAsia="zh-CN"/>
+        </w:rPr>
+        <w:t>挂载点的子目录下进行测试，发现数据完美吻合</w:t>
+      </w:r>
+    </w:p>
+    <w:p>
+      <w:pPr>
+        <w:rPr>
+          <w:rFonts w:hint="eastAsia"/>
+          <w:lang w:val="en" w:eastAsia="zh-CN"/>
+        </w:rPr>
+      </w:pPr>
+    </w:p>
+    <w:p>
+      <w:pPr>
+        <w:spacing w:line="240" w:lineRule="auto"/>
+        <w:rPr>
+          <w:rFonts w:hint="eastAsia"/>
+          <w:lang w:val="en-US" w:eastAsia="zh-CN"/>
+        </w:rPr>
+      </w:pPr>
+      <w:r>
+        <w:rPr>
+          <w:rFonts w:hint="eastAsia"/>
+          <w:lang w:val="en" w:eastAsia="zh-CN"/>
+        </w:rPr>
+        <w:t>最后，通过getcwd</w:t>
+      </w:r>
+      <w:r>
+        <w:rPr>
+          <w:rFonts w:hint="default"/>
+          <w:lang w:val="en" w:eastAsia="zh-CN"/>
+        </w:rPr>
+        <w:t>()</w:t>
+      </w:r>
+      <w:r>
+        <w:rPr>
+          <w:rFonts w:hint="eastAsia"/>
+          <w:lang w:val="en" w:eastAsia="zh-CN"/>
+        </w:rPr>
+        <w:t>函数获取了当前的文件目录地址，经过适当改造之后，现在的实验四文件除了没有高亮、最后一行有个空行之外，和</w:t>
+      </w:r>
+      <w:r>
+        <w:rPr>
+          <w:rFonts w:hint="eastAsia"/>
+          <w:lang w:val="en-US" w:eastAsia="zh-CN"/>
+        </w:rPr>
+        <w:t>ls -lR完全吻合</w:t>
+      </w:r>
+    </w:p>
+    <w:p>
+      <w:pPr>
+        <w:spacing w:line="240" w:lineRule="auto"/>
+        <w:rPr>
+          <w:rFonts w:hint="eastAsia"/>
+          <w:lang w:val="en-US" w:eastAsia="zh-CN"/>
+        </w:rPr>
+      </w:pPr>
+    </w:p>
+    <w:p>
+      <w:pPr>
+        <w:spacing w:line="240" w:lineRule="auto"/>
+        <w:rPr>
+          <w:rFonts w:hint="default"/>
+          <w:lang w:val="en" w:eastAsia="zh-CN"/>
+        </w:rPr>
+      </w:pPr>
+      <w:r>
+        <w:rPr>
+          <w:rFonts w:hint="eastAsia"/>
+          <w:lang w:val="en-US" w:eastAsia="zh-CN"/>
+        </w:rPr>
+        <w:t>终结：将显示的时间改成修改时间，和ls -lR一致，于是</w:t>
       </w:r>
       <w:bookmarkStart w:id="0" w:name="_GoBack"/>
       <w:bookmarkEnd w:id="0"/>
+      <w:r>
+        <w:rPr>
+          <w:rFonts w:hint="eastAsia"/>
+          <w:lang w:val="en-US" w:eastAsia="zh-CN"/>
+        </w:rPr>
+        <w:t>实验目标达成</w:t>
+      </w:r>
+      <w:r>
+        <w:rPr>
+          <w:rFonts w:hint="default"/>
+          <w:lang w:val="en" w:eastAsia="zh-CN"/>
+        </w:rPr>
+        <w:t>!</w:t>
+      </w:r>
     </w:p>
     <w:sectPr>
       <w:pgSz w:w="11906" w:h="16838"/>
@@ -581,7 +738,7 @@
   <w:docDefaults>
     <w:rPrDefault>
       <w:rPr>
-        <w:rFonts w:asciiTheme="minorHAnsi" w:hAnsiTheme="minorHAnsi" w:eastAsiaTheme="minorEastAsia" w:cstheme="minorBidi"/>
+        <w:rFonts w:ascii="Times New Roman" w:hAnsi="Times New Roman" w:eastAsia="SimSun" w:cs="Times New Roman"/>
       </w:rPr>
     </w:rPrDefault>
   </w:docDefaults>

</xml_diff>